<commit_message>
documento de avaliação e Projeto de teste
</commit_message>
<xml_diff>
--- a/PT-Documento_De_Avaliação/Documento de Avaliação.docx
+++ b/PT-Documento_De_Avaliação/Documento de Avaliação.docx
@@ -11,8 +11,6 @@
           <w:szCs w:val="32"/>
         </w:rPr>
       </w:pPr>
-      <w:bookmarkStart w:id="0" w:name="_GoBack"/>
-      <w:bookmarkEnd w:id="0"/>
       <w:r>
         <w:rPr>
           <w:b/>
@@ -48,7 +46,11 @@
           <w:tcPr>
             <w:tcW w:w="850" w:type="dxa"/>
           </w:tcPr>
-          <w:p/>
+          <w:p>
+            <w:r>
+              <w:t>50</w:t>
+            </w:r>
+          </w:p>
         </w:tc>
       </w:tr>
       <w:tr>
@@ -66,7 +68,11 @@
           <w:tcPr>
             <w:tcW w:w="850" w:type="dxa"/>
           </w:tcPr>
-          <w:p/>
+          <w:p>
+            <w:r>
+              <w:t>30</w:t>
+            </w:r>
+          </w:p>
         </w:tc>
       </w:tr>
       <w:tr>
@@ -84,7 +90,13 @@
           <w:tcPr>
             <w:tcW w:w="850" w:type="dxa"/>
           </w:tcPr>
-          <w:p/>
+          <w:p>
+            <w:proofErr w:type="gramStart"/>
+            <w:r>
+              <w:t>8</w:t>
+            </w:r>
+            <w:proofErr w:type="gramEnd"/>
+          </w:p>
         </w:tc>
       </w:tr>
       <w:tr>
@@ -102,7 +114,11 @@
           <w:tcPr>
             <w:tcW w:w="850" w:type="dxa"/>
           </w:tcPr>
-          <w:p/>
+          <w:p>
+            <w:r>
+              <w:t>10</w:t>
+            </w:r>
+          </w:p>
         </w:tc>
       </w:tr>
       <w:tr>
@@ -120,7 +136,13 @@
           <w:tcPr>
             <w:tcW w:w="850" w:type="dxa"/>
           </w:tcPr>
-          <w:p/>
+          <w:p>
+            <w:proofErr w:type="gramStart"/>
+            <w:r>
+              <w:t>2</w:t>
+            </w:r>
+            <w:proofErr w:type="gramEnd"/>
+          </w:p>
         </w:tc>
       </w:tr>
     </w:tbl>
@@ -173,21 +195,31 @@
       <w:r>
         <w:t xml:space="preserve">Os testes que foram executados foram de </w:t>
       </w:r>
+      <w:r>
+        <w:t xml:space="preserve">usabilidade, </w:t>
+      </w:r>
+      <w:r>
+        <w:t xml:space="preserve">pois a equipe não dispõem de recursos para se </w:t>
+      </w:r>
       <w:proofErr w:type="gramStart"/>
       <w:r>
-        <w:t>usabilidade ,</w:t>
+        <w:t>fazer</w:t>
       </w:r>
       <w:proofErr w:type="gramEnd"/>
       <w:r>
-        <w:t xml:space="preserve">pois a equipe não dispõem de recursos para se fazer outros testes, como o de  Segurança , Performance e por não </w:t>
-      </w:r>
-      <w:proofErr w:type="gramStart"/>
-      <w:r>
-        <w:t>dispusermos</w:t>
-      </w:r>
-      <w:proofErr w:type="gramEnd"/>
-      <w:r>
-        <w:t xml:space="preserve"> do executável não podemos fazer o teste de instalação. </w:t>
+        <w:t xml:space="preserve"> outros testes de </w:t>
+      </w:r>
+      <w:r>
+        <w:t xml:space="preserve">Segurança , </w:t>
+      </w:r>
+      <w:r>
+        <w:t xml:space="preserve">também não podemos fazer o teste de performance, e nem podemos fazer o teste de instalação, pois não continha o </w:t>
+      </w:r>
+      <w:r>
+        <w:t>executável</w:t>
+      </w:r>
+      <w:r>
+        <w:t>.</w:t>
       </w:r>
     </w:p>
     <w:p>
@@ -225,42 +257,65 @@
       </w:pPr>
       <w:r>
         <w:tab/>
-        <w:t xml:space="preserve">Os testes foram satisfatórios, com trinta e dois </w:t>
-      </w:r>
+        <w:t xml:space="preserve">Os testes foram satisfatórios, </w:t>
+      </w:r>
+      <w:r>
+        <w:t>sendo que trinta</w:t>
+      </w:r>
+      <w:bookmarkStart w:id="0" w:name="_GoBack"/>
+      <w:bookmarkEnd w:id="0"/>
       <w:proofErr w:type="gramStart"/>
       <w:r>
+        <w:t xml:space="preserve"> </w:t>
+      </w:r>
+      <w:r>
+        <w:t xml:space="preserve"> </w:t>
+      </w:r>
+      <w:proofErr w:type="gramEnd"/>
+      <w:r>
         <w:t>(</w:t>
       </w:r>
       <w:r>
+        <w:t xml:space="preserve"> 30</w:t>
+      </w:r>
+      <w:r>
         <w:t xml:space="preserve">  </w:t>
       </w:r>
-      <w:proofErr w:type="gramEnd"/>
-      <w:r>
-        <w:t xml:space="preserve">) casos de testes, sendo vinte e </w:t>
-      </w:r>
-      <w:r>
-        <w:t>um</w:t>
-      </w:r>
-      <w:r>
-        <w:t>(2</w:t>
-      </w:r>
-      <w:r>
-        <w:t>1</w:t>
+      <w:r>
+        <w:t xml:space="preserve">) casos de testes, sendo </w:t>
+      </w:r>
+      <w:r>
+        <w:t>oito</w:t>
+      </w:r>
+      <w:r>
+        <w:t>(</w:t>
+      </w:r>
+      <w:r>
+        <w:t>08</w:t>
       </w:r>
       <w:r>
         <w:t xml:space="preserve">) testes com sucesso </w:t>
       </w:r>
       <w:r>
-        <w:t>onze(11)</w:t>
+        <w:t>onze(10</w:t>
+      </w:r>
+      <w:r>
+        <w:t>)</w:t>
       </w:r>
       <w:r>
         <w:t xml:space="preserve"> com </w:t>
       </w:r>
       <w:r>
-        <w:t>falha e quatro (4</w:t>
-      </w:r>
-      <w:r>
-        <w:t>) não foram executados, pois o jogo estava somente com a parte gerencial.</w:t>
+        <w:t>falha e quatro (2</w:t>
+      </w:r>
+      <w:r>
+        <w:t xml:space="preserve">) não foram executados, </w:t>
+      </w:r>
+      <w:r>
+        <w:t>pois o programa só estava com a parte gerencial</w:t>
+      </w:r>
+      <w:r>
+        <w:t>.</w:t>
       </w:r>
     </w:p>
     <w:p>
@@ -320,15 +375,13 @@
         </w:rPr>
         <w:t xml:space="preserve">entendemos que a complexidade de um programa nesse nível requer um bom nível de abstração, encontramos erros que é normal em uma equipe que esta apenas </w:t>
       </w:r>
-      <w:proofErr w:type="gramStart"/>
       <w:r>
         <w:rPr>
           <w:sz w:val="24"/>
           <w:szCs w:val="24"/>
         </w:rPr>
-        <w:t>começando ,</w:t>
-      </w:r>
-      <w:proofErr w:type="gramEnd"/>
+        <w:t>começando,</w:t>
+      </w:r>
       <w:r>
         <w:rPr>
           <w:sz w:val="24"/>

</xml_diff>

<commit_message>
Doumento de Avaliação- Atualização
</commit_message>
<xml_diff>
--- a/PT-Documento_De_Avaliação/Documento de Avaliação.docx
+++ b/PT-Documento_De_Avaliação/Documento de Avaliação.docx
@@ -20,10 +20,7 @@
         <w:t>DOCUMENTO DE AVALIAÇÃO</w:t>
       </w:r>
     </w:p>
-    <w:p>
-      <w:bookmarkStart w:id="0" w:name="_GoBack"/>
-      <w:bookmarkEnd w:id="0"/>
-    </w:p>
+    <w:p/>
     <w:tbl>
       <w:tblPr>
         <w:tblStyle w:val="Tabelacomgrade"/>
@@ -50,6 +47,9 @@
             <w:tcW w:w="850" w:type="dxa"/>
           </w:tcPr>
           <w:p>
+            <w:pPr>
+              <w:jc w:val="center"/>
+            </w:pPr>
             <w:r>
               <w:t>32</w:t>
             </w:r>
@@ -72,6 +72,9 @@
             <w:tcW w:w="850" w:type="dxa"/>
           </w:tcPr>
           <w:p>
+            <w:pPr>
+              <w:jc w:val="center"/>
+            </w:pPr>
             <w:r>
               <w:t>26</w:t>
             </w:r>
@@ -94,6 +97,9 @@
             <w:tcW w:w="850" w:type="dxa"/>
           </w:tcPr>
           <w:p>
+            <w:pPr>
+              <w:jc w:val="center"/>
+            </w:pPr>
             <w:proofErr w:type="gramStart"/>
             <w:r>
               <w:t>4</w:t>
@@ -118,6 +124,9 @@
             <w:tcW w:w="850" w:type="dxa"/>
           </w:tcPr>
           <w:p>
+            <w:pPr>
+              <w:jc w:val="center"/>
+            </w:pPr>
             <w:r>
               <w:t>22</w:t>
             </w:r>
@@ -140,6 +149,9 @@
             <w:tcW w:w="850" w:type="dxa"/>
           </w:tcPr>
           <w:p>
+            <w:pPr>
+              <w:jc w:val="center"/>
+            </w:pPr>
             <w:proofErr w:type="gramStart"/>
             <w:r>
               <w:t>6</w:t>
@@ -260,10 +272,16 @@
       </w:pPr>
       <w:r>
         <w:tab/>
+      </w:r>
+      <w:bookmarkStart w:id="0" w:name="_GoBack"/>
+      <w:r>
         <w:t xml:space="preserve">Os testes foram satisfatórios, </w:t>
       </w:r>
       <w:r>
-        <w:t>sendo que trinta</w:t>
+        <w:t xml:space="preserve">sendo que </w:t>
+      </w:r>
+      <w:r>
+        <w:t>foram executados Vinte e seis</w:t>
       </w:r>
       <w:proofErr w:type="gramStart"/>
       <w:r>
@@ -277,28 +295,37 @@
         <w:t>(</w:t>
       </w:r>
       <w:r>
-        <w:t xml:space="preserve"> 30</w:t>
-      </w:r>
-      <w:r>
-        <w:t xml:space="preserve">  </w:t>
+        <w:t xml:space="preserve">26 </w:t>
       </w:r>
       <w:r>
         <w:t xml:space="preserve">) casos de testes, sendo </w:t>
       </w:r>
       <w:r>
-        <w:t>oito</w:t>
+        <w:t xml:space="preserve">quatro </w:t>
       </w:r>
       <w:r>
         <w:t>(</w:t>
       </w:r>
       <w:r>
-        <w:t>08</w:t>
-      </w:r>
-      <w:r>
-        <w:t xml:space="preserve">) testes com sucesso </w:t>
-      </w:r>
-      <w:r>
-        <w:t>onze(10</w:t>
+        <w:t>04</w:t>
+      </w:r>
+      <w:r>
+        <w:t>) testes com sucesso</w:t>
+      </w:r>
+      <w:r>
+        <w:t>,</w:t>
+      </w:r>
+      <w:r>
+        <w:t xml:space="preserve"> </w:t>
+      </w:r>
+      <w:r>
+        <w:t xml:space="preserve">Vinte e dois </w:t>
+      </w:r>
+      <w:r>
+        <w:t>(</w:t>
+      </w:r>
+      <w:r>
+        <w:t>22</w:t>
       </w:r>
       <w:r>
         <w:t>)</w:t>
@@ -307,7 +334,16 @@
         <w:t xml:space="preserve"> com </w:t>
       </w:r>
       <w:r>
-        <w:t>falha e quatro (2</w:t>
+        <w:t xml:space="preserve">falha e </w:t>
+      </w:r>
+      <w:r>
+        <w:t>seis</w:t>
+      </w:r>
+      <w:r>
+        <w:t xml:space="preserve"> (</w:t>
+      </w:r>
+      <w:r>
+        <w:t>06</w:t>
       </w:r>
       <w:r>
         <w:t xml:space="preserve">) não foram executados, </w:t>
@@ -319,6 +355,7 @@
         <w:t>.</w:t>
       </w:r>
     </w:p>
+    <w:bookmarkEnd w:id="0"/>
     <w:p>
       <w:pPr>
         <w:rPr>

</xml_diff>